<commit_message>
Minor wording change in write-up
</commit_message>
<xml_diff>
--- a/Final Report.docx
+++ b/Final Report.docx
@@ -1,6 +1,6 @@
 
 <file path=word/document.xml><?xml version="1.0" encoding="utf-8"?>
-<w:document xmlns:wpc="http://schemas.microsoft.com/office/word/2010/wordprocessingCanvas" xmlns:cx="http://schemas.microsoft.com/office/drawing/2014/chartex" xmlns:cx1="http://schemas.microsoft.com/office/drawing/2015/9/8/chartex" xmlns:cx2="http://schemas.microsoft.com/office/drawing/2015/10/21/chartex" xmlns:cx3="http://schemas.microsoft.com/office/drawing/2016/5/9/chartex" xmlns:cx4="http://schemas.microsoft.com/office/drawing/2016/5/10/chartex" xmlns:cx5="http://schemas.microsoft.com/office/drawing/2016/5/11/chartex" xmlns:cx6="http://schemas.microsoft.com/office/drawing/2016/5/12/chartex" xmlns:cx7="http://schemas.microsoft.com/office/drawing/2016/5/13/chartex" xmlns:cx8="http://schemas.microsoft.com/office/drawing/2016/5/14/chartex" xmlns:mc="http://schemas.openxmlformats.org/markup-compatibility/2006" xmlns:aink="http://schemas.microsoft.com/office/drawing/2016/ink" xmlns:am3d="http://schemas.microsoft.com/office/drawing/2017/model3d" xmlns:o="urn:schemas-microsoft-com:office:office" xmlns:oel="http://schemas.microsoft.com/office/2019/extlst" xmlns:r="http://schemas.openxmlformats.org/officeDocument/2006/relationships" xmlns:m="http://schemas.openxmlformats.org/officeDocument/2006/math" xmlns:v="urn:schemas-microsoft-com:vml" xmlns:wp14="http://schemas.microsoft.com/office/word/2010/wordprocessingDrawing" xmlns:wp="http://schemas.openxmlformats.org/drawingml/2006/wordprocessingDrawing" xmlns:w10="urn:schemas-microsoft-com:office:word" xmlns:w="http://schemas.openxmlformats.org/wordprocessingml/2006/main" xmlns:w14="http://schemas.microsoft.com/office/word/2010/wordml" xmlns:w15="http://schemas.microsoft.com/office/word/2012/wordml" xmlns:w16cex="http://schemas.microsoft.com/office/word/2018/wordml/cex" xmlns:w16cid="http://schemas.microsoft.com/office/word/2016/wordml/cid" xmlns:w16="http://schemas.microsoft.com/office/word/2018/wordml" xmlns:w16sdtdh="http://schemas.microsoft.com/office/word/2020/wordml/sdtdatahash" xmlns:w16se="http://schemas.microsoft.com/office/word/2015/wordml/symex" xmlns:wpg="http://schemas.microsoft.com/office/word/2010/wordprocessingGroup" xmlns:wpi="http://schemas.microsoft.com/office/word/2010/wordprocessingInk" xmlns:wne="http://schemas.microsoft.com/office/word/2006/wordml" xmlns:wps="http://schemas.microsoft.com/office/word/2010/wordprocessingShape" mc:Ignorable="w14 w15 w16se w16cid w16 w16cex w16sdtdh wp14">
+<w:document xmlns:wpc="http://schemas.microsoft.com/office/word/2010/wordprocessingCanvas" xmlns:cx="http://schemas.microsoft.com/office/drawing/2014/chartex" xmlns:cx1="http://schemas.microsoft.com/office/drawing/2015/9/8/chartex" xmlns:cx2="http://schemas.microsoft.com/office/drawing/2015/10/21/chartex" xmlns:cx3="http://schemas.microsoft.com/office/drawing/2016/5/9/chartex" xmlns:cx4="http://schemas.microsoft.com/office/drawing/2016/5/10/chartex" xmlns:cx5="http://schemas.microsoft.com/office/drawing/2016/5/11/chartex" xmlns:cx6="http://schemas.microsoft.com/office/drawing/2016/5/12/chartex" xmlns:cx7="http://schemas.microsoft.com/office/drawing/2016/5/13/chartex" xmlns:cx8="http://schemas.microsoft.com/office/drawing/2016/5/14/chartex" xmlns:mc="http://schemas.openxmlformats.org/markup-compatibility/2006" xmlns:aink="http://schemas.microsoft.com/office/drawing/2016/ink" xmlns:am3d="http://schemas.microsoft.com/office/drawing/2017/model3d" xmlns:o="urn:schemas-microsoft-com:office:office" xmlns:oel="http://schemas.microsoft.com/office/2019/extlst" xmlns:r="http://schemas.openxmlformats.org/officeDocument/2006/relationships" xmlns:m="http://schemas.openxmlformats.org/officeDocument/2006/math" xmlns:v="urn:schemas-microsoft-com:vml" xmlns:wp14="http://schemas.microsoft.com/office/word/2010/wordprocessingDrawing" xmlns:wp="http://schemas.openxmlformats.org/drawingml/2006/wordprocessingDrawing" xmlns:w10="urn:schemas-microsoft-com:office:word" xmlns:w="http://schemas.openxmlformats.org/wordprocessingml/2006/main" xmlns:w14="http://schemas.microsoft.com/office/word/2010/wordml" xmlns:w15="http://schemas.microsoft.com/office/word/2012/wordml" xmlns:w16cex="http://schemas.microsoft.com/office/word/2018/wordml/cex" xmlns:w16cid="http://schemas.microsoft.com/office/word/2016/wordml/cid" xmlns:w16="http://schemas.microsoft.com/office/word/2018/wordml" xmlns:w16du="http://schemas.microsoft.com/office/word/2023/wordml/word16du" xmlns:w16sdtdh="http://schemas.microsoft.com/office/word/2020/wordml/sdtdatahash" xmlns:w16sdtfl="http://schemas.microsoft.com/office/word/2024/wordml/sdtformatlock" xmlns:w16se="http://schemas.microsoft.com/office/word/2015/wordml/symex" xmlns:wpg="http://schemas.microsoft.com/office/word/2010/wordprocessingGroup" xmlns:wpi="http://schemas.microsoft.com/office/word/2010/wordprocessingInk" xmlns:wne="http://schemas.microsoft.com/office/word/2006/wordml" xmlns:wps="http://schemas.microsoft.com/office/word/2010/wordprocessingShape" mc:Ignorable="w14 w15 w16se w16cid w16 w16cex w16sdtdh w16sdtfl w16du wp14">
   <w:body>
     <w:p>
       <w:pPr>
@@ -55,7 +55,7 @@
           <w:iCs/>
           <w:color w:val="0000CC"/>
         </w:rPr>
-        <w:t>2,413</w:t>
+        <w:t>2,41</w:t>
       </w:r>
       <w:r>
         <w:rPr>
@@ -66,6 +66,17 @@
           <w:iCs/>
           <w:color w:val="0000CC"/>
         </w:rPr>
+        <w:t>2</w:t>
+      </w:r>
+      <w:r>
+        <w:rPr>
+          <w:rFonts w:ascii="Arial" w:hAnsi="Arial" w:cs="Arial"/>
+          <w:b/>
+          <w:bCs/>
+          <w:i/>
+          <w:iCs/>
+          <w:color w:val="0000CC"/>
+        </w:rPr>
         <w:t>)</w:t>
       </w:r>
     </w:p>
@@ -199,7 +210,23 @@
           <w:sz w:val="24"/>
           <w:szCs w:val="24"/>
         </w:rPr>
-        <w:t xml:space="preserve"> a large focus of mine was placed on cleaning the data (which had many issues) and creating new variables based off the claim notes. These both ended up being important when </w:t>
+        <w:t xml:space="preserve"> a large focus of mine was placed on cleaning the data (which had many issues) and creating new variables based off the claim notes. These both </w:t>
+      </w:r>
+      <w:r>
+        <w:rPr>
+          <w:rFonts w:ascii="Arial" w:hAnsi="Arial" w:cs="Arial"/>
+          <w:sz w:val="24"/>
+          <w:szCs w:val="24"/>
+        </w:rPr>
+        <w:t>end</w:t>
+      </w:r>
+      <w:r>
+        <w:rPr>
+          <w:rFonts w:ascii="Arial" w:hAnsi="Arial" w:cs="Arial"/>
+          <w:sz w:val="24"/>
+          <w:szCs w:val="24"/>
+        </w:rPr>
+        <w:t xml:space="preserve"> up being important </w:t>
       </w:r>
       <w:r>
         <w:rPr>
@@ -223,7 +250,23 @@
           <w:sz w:val="24"/>
           <w:szCs w:val="24"/>
         </w:rPr>
-        <w:t>model performance.</w:t>
+        <w:t>model</w:t>
+      </w:r>
+      <w:r>
+        <w:rPr>
+          <w:rFonts w:ascii="Arial" w:hAnsi="Arial" w:cs="Arial"/>
+          <w:sz w:val="24"/>
+          <w:szCs w:val="24"/>
+        </w:rPr>
+        <w:t>’s</w:t>
+      </w:r>
+      <w:r>
+        <w:rPr>
+          <w:rFonts w:ascii="Arial" w:hAnsi="Arial" w:cs="Arial"/>
+          <w:sz w:val="24"/>
+          <w:szCs w:val="24"/>
+        </w:rPr>
+        <w:t xml:space="preserve"> performance.</w:t>
       </w:r>
       <w:r>
         <w:rPr>
@@ -743,21 +786,7 @@
         <w:rPr>
           <w:rStyle w:val="VerbatimChar"/>
         </w:rPr>
-        <w:t>#</w:t>
-      </w:r>
-      <w:proofErr w:type="gramStart"/>
-      <w:r>
-        <w:rPr>
-          <w:rStyle w:val="VerbatimChar"/>
-        </w:rPr>
-        <w:t>#  1</w:t>
-      </w:r>
-      <w:proofErr w:type="gramEnd"/>
-      <w:r>
-        <w:rPr>
-          <w:rStyle w:val="VerbatimChar"/>
-        </w:rPr>
-        <w:t xml:space="preserve"> P101444063304     2</w:t>
+        <w:t>##  1 P101444063304     2</w:t>
       </w:r>
       <w:r>
         <w:br/>
@@ -920,19 +949,9 @@
           <w:i/>
           <w:iCs/>
         </w:rPr>
-        <w:t>final_</w:t>
-      </w:r>
-      <w:proofErr w:type="gramStart"/>
-      <w:r>
-        <w:rPr>
-          <w:rFonts w:ascii="Arial" w:hAnsi="Arial" w:cs="Arial"/>
-          <w:i/>
-          <w:iCs/>
-        </w:rPr>
-        <w:t>code.R</w:t>
-      </w:r>
-      <w:proofErr w:type="spellEnd"/>
-      <w:proofErr w:type="gramEnd"/>
+        <w:t>final_code.R</w:t>
+      </w:r>
+      <w:proofErr w:type="spellEnd"/>
       <w:r>
         <w:rPr>
           <w:rFonts w:ascii="Arial" w:hAnsi="Arial" w:cs="Arial"/>
@@ -1484,19 +1503,9 @@
           <w:sz w:val="24"/>
           <w:szCs w:val="24"/>
         </w:rPr>
-        <w:t>Report_</w:t>
-      </w:r>
-      <w:proofErr w:type="gramStart"/>
-      <w:r>
-        <w:rPr>
-          <w:rFonts w:ascii="Arial" w:hAnsi="Arial" w:cs="Arial"/>
-          <w:sz w:val="24"/>
-          <w:szCs w:val="24"/>
-        </w:rPr>
-        <w:t>date</w:t>
-      </w:r>
-      <w:proofErr w:type="spellEnd"/>
-      <w:proofErr w:type="gramEnd"/>
+        <w:t>Report_date</w:t>
+      </w:r>
+      <w:proofErr w:type="spellEnd"/>
     </w:p>
     <w:p>
       <w:pPr>
@@ -3443,19 +3452,11 @@
         <w:t>dbl</w:t>
       </w:r>
       <w:proofErr w:type="spellEnd"/>
-      <w:proofErr w:type="gramStart"/>
-      <w:r>
-        <w:rPr>
-          <w:rStyle w:val="VerbatimChar"/>
-        </w:rPr>
-        <w:t>&gt;  &lt;</w:t>
-      </w:r>
-      <w:proofErr w:type="gramEnd"/>
-      <w:r>
-        <w:rPr>
-          <w:rStyle w:val="VerbatimChar"/>
-        </w:rPr>
-        <w:t>int&gt;     &lt;</w:t>
+      <w:r>
+        <w:rPr>
+          <w:rStyle w:val="VerbatimChar"/>
+        </w:rPr>
+        <w:t>&gt;  &lt;int&gt;     &lt;</w:t>
       </w:r>
       <w:proofErr w:type="spellStart"/>
       <w:r>
@@ -3536,6 +3537,7 @@
         <w:t>fraud_note_ind</w:t>
       </w:r>
       <w:proofErr w:type="spellEnd"/>
+      <w:proofErr w:type="gramStart"/>
       <w:r>
         <w:rPr>
           <w:rStyle w:val="StringTok"/>
@@ -3552,16 +3554,15 @@
         <w:rPr>
           <w:rStyle w:val="CommentTok"/>
         </w:rPr>
-        <w:t xml:space="preserve">## Extremely predictive ... although few data </w:t>
-      </w:r>
-      <w:proofErr w:type="gramStart"/>
+        <w:t>##</w:t>
+      </w:r>
+      <w:proofErr w:type="gramEnd"/>
       <w:r>
         <w:rPr>
           <w:rStyle w:val="CommentTok"/>
         </w:rPr>
-        <w:t>points</w:t>
-      </w:r>
-      <w:proofErr w:type="gramEnd"/>
+        <w:t xml:space="preserve"> Extremely predictive ... although few data points</w:t>
+      </w:r>
     </w:p>
     <w:p>
       <w:pPr>
@@ -3761,25 +3762,7 @@
           <w:sz w:val="24"/>
           <w:szCs w:val="24"/>
         </w:rPr>
-        <w:t xml:space="preserve">, this is a 1 if the entire sentence in the claim note is “. </w:t>
-      </w:r>
-      <w:proofErr w:type="gramStart"/>
-      <w:r>
-        <w:rPr>
-          <w:rFonts w:ascii="Arial" w:hAnsi="Arial" w:cs="Arial"/>
-          <w:sz w:val="24"/>
-          <w:szCs w:val="24"/>
-        </w:rPr>
-        <w:t>!!! .</w:t>
-      </w:r>
-      <w:proofErr w:type="gramEnd"/>
-      <w:r>
-        <w:rPr>
-          <w:rFonts w:ascii="Arial" w:hAnsi="Arial" w:cs="Arial"/>
-          <w:sz w:val="24"/>
-          <w:szCs w:val="24"/>
-        </w:rPr>
-        <w:t xml:space="preserve">” i.e. there </w:t>
+        <w:t xml:space="preserve">, this is a 1 if the entire sentence in the claim note is “. !!! .” i.e. there </w:t>
       </w:r>
       <w:r>
         <w:rPr>
@@ -3803,25 +3786,7 @@
           <w:sz w:val="24"/>
           <w:szCs w:val="24"/>
         </w:rPr>
-        <w:t xml:space="preserve">Every single “. </w:t>
-      </w:r>
-      <w:proofErr w:type="gramStart"/>
-      <w:r>
-        <w:rPr>
-          <w:rFonts w:ascii="Arial" w:hAnsi="Arial" w:cs="Arial"/>
-          <w:sz w:val="24"/>
-          <w:szCs w:val="24"/>
-        </w:rPr>
-        <w:t>!!! .</w:t>
-      </w:r>
-      <w:proofErr w:type="gramEnd"/>
-      <w:r>
-        <w:rPr>
-          <w:rFonts w:ascii="Arial" w:hAnsi="Arial" w:cs="Arial"/>
-          <w:sz w:val="24"/>
-          <w:szCs w:val="24"/>
-        </w:rPr>
-        <w:t>” ended up not being fraudulent – extremely valuable information to have!</w:t>
+        <w:t>Every single “. !!! .” ended up not being fraudulent – extremely valuable information to have!</w:t>
       </w:r>
     </w:p>
     <w:p>
@@ -3939,25 +3904,7 @@
           <w:sz w:val="24"/>
           <w:szCs w:val="24"/>
         </w:rPr>
-        <w:t xml:space="preserve">b/w a “. </w:t>
-      </w:r>
-      <w:proofErr w:type="gramStart"/>
-      <w:r>
-        <w:rPr>
-          <w:rFonts w:ascii="Arial" w:hAnsi="Arial" w:cs="Arial"/>
-          <w:sz w:val="24"/>
-          <w:szCs w:val="24"/>
-        </w:rPr>
-        <w:t>!!! .</w:t>
-      </w:r>
-      <w:proofErr w:type="gramEnd"/>
-      <w:r>
-        <w:rPr>
-          <w:rFonts w:ascii="Arial" w:hAnsi="Arial" w:cs="Arial"/>
-          <w:sz w:val="24"/>
-          <w:szCs w:val="24"/>
-        </w:rPr>
-        <w:t>” sentence and a “</w:t>
+        <w:t>b/w a “. !!! .” sentence and a “</w:t>
       </w:r>
       <w:proofErr w:type="spellStart"/>
       <w:r>
@@ -5276,7 +5223,14 @@
         <w:rPr>
           <w:rStyle w:val="StringTok"/>
         </w:rPr>
-        <w:t>"clms_flt1"</w:t>
+        <w:t>"clms_flt1</w:t>
+      </w:r>
+      <w:proofErr w:type="gramStart"/>
+      <w:r>
+        <w:rPr>
+          <w:rStyle w:val="StringTok"/>
+        </w:rPr>
+        <w:t>"</w:t>
       </w:r>
       <w:r>
         <w:rPr>
@@ -5288,16 +5242,15 @@
         <w:rPr>
           <w:rStyle w:val="CommentTok"/>
         </w:rPr>
-        <w:t xml:space="preserve">## Seems very predictive ... 1+ is very fraudulent ... fix those with </w:t>
-      </w:r>
-      <w:proofErr w:type="gramStart"/>
+        <w:t>##</w:t>
+      </w:r>
+      <w:proofErr w:type="gramEnd"/>
       <w:r>
         <w:rPr>
           <w:rStyle w:val="CommentTok"/>
         </w:rPr>
-        <w:t>17</w:t>
-      </w:r>
-      <w:proofErr w:type="gramEnd"/>
+        <w:t xml:space="preserve"> Seems very predictive ... 1+ is very fraudulent ... fix those with 17</w:t>
+      </w:r>
     </w:p>
     <w:p>
       <w:pPr>
@@ -5508,7 +5461,14 @@
         <w:rPr>
           <w:rStyle w:val="StringTok"/>
         </w:rPr>
-        <w:t>"viol_mjr2"</w:t>
+        <w:t>"viol_mjr2</w:t>
+      </w:r>
+      <w:proofErr w:type="gramStart"/>
+      <w:r>
+        <w:rPr>
+          <w:rStyle w:val="StringTok"/>
+        </w:rPr>
+        <w:t>"</w:t>
       </w:r>
       <w:r>
         <w:rPr>
@@ -5520,16 +5480,15 @@
         <w:rPr>
           <w:rStyle w:val="CommentTok"/>
         </w:rPr>
-        <w:t xml:space="preserve">## Seems very predictive ... 1+ is very fraudulent ... fix those with </w:t>
-      </w:r>
-      <w:proofErr w:type="gramStart"/>
+        <w:t>##</w:t>
+      </w:r>
+      <w:proofErr w:type="gramEnd"/>
       <w:r>
         <w:rPr>
           <w:rStyle w:val="CommentTok"/>
         </w:rPr>
-        <w:t>17</w:t>
-      </w:r>
-      <w:proofErr w:type="gramEnd"/>
+        <w:t xml:space="preserve"> Seems very predictive ... 1+ is very fraudulent ... fix those with 17</w:t>
+      </w:r>
     </w:p>
     <w:p>
       <w:pPr>
@@ -6633,21 +6592,7 @@
         <w:rPr>
           <w:rStyle w:val="VerbatimChar"/>
         </w:rPr>
-        <w:t>##   &lt;chr</w:t>
-      </w:r>
-      <w:proofErr w:type="gramStart"/>
-      <w:r>
-        <w:rPr>
-          <w:rStyle w:val="VerbatimChar"/>
-        </w:rPr>
-        <w:t>&gt;  &lt;</w:t>
-      </w:r>
-      <w:proofErr w:type="gramEnd"/>
-      <w:r>
-        <w:rPr>
-          <w:rStyle w:val="VerbatimChar"/>
-        </w:rPr>
-        <w:t>int&gt;     &lt;</w:t>
+        <w:t>##   &lt;chr&gt;  &lt;int&gt;     &lt;</w:t>
       </w:r>
       <w:proofErr w:type="spellStart"/>
       <w:r>
@@ -10196,14 +10141,7 @@
         <w:rPr>
           <w:rStyle w:val="KeywordTok"/>
         </w:rPr>
-        <w:t>na_</w:t>
-      </w:r>
-      <w:proofErr w:type="gramStart"/>
-      <w:r>
-        <w:rPr>
-          <w:rStyle w:val="KeywordTok"/>
-        </w:rPr>
-        <w:t>if</w:t>
+        <w:t>na_if</w:t>
       </w:r>
       <w:proofErr w:type="spellEnd"/>
       <w:r>
@@ -10213,7 +10151,6 @@
         <w:t>(</w:t>
       </w:r>
       <w:proofErr w:type="spellStart"/>
-      <w:proofErr w:type="gramEnd"/>
       <w:r>
         <w:rPr>
           <w:rStyle w:val="NormalTok"/>
@@ -11027,53 +10964,53 @@
         <w:rPr>
           <w:rStyle w:val="VerbatimChar"/>
         </w:rPr>
-        <w:t>## Warning: There were 2 warnings in `</w:t>
+        <w:t>## Warning: There were 2 warnings in `mutate()`.</w:t>
+      </w:r>
+      <w:r>
+        <w:br/>
+      </w:r>
+      <w:r>
+        <w:rPr>
+          <w:rStyle w:val="VerbatimChar"/>
+        </w:rPr>
+        <w:t>## The first warning was:</w:t>
+      </w:r>
+      <w:r>
+        <w:br/>
+      </w:r>
+      <w:r>
+        <w:rPr>
+          <w:rStyle w:val="VerbatimChar"/>
+        </w:rPr>
+        <w:t xml:space="preserve">## </w:t>
+      </w:r>
+      <w:proofErr w:type="spellStart"/>
+      <w:r>
+        <w:rPr>
+          <w:rStyle w:val="VerbatimChar"/>
+        </w:rPr>
+        <w:t>i</w:t>
+      </w:r>
+      <w:proofErr w:type="spellEnd"/>
+      <w:r>
+        <w:rPr>
+          <w:rStyle w:val="VerbatimChar"/>
+        </w:rPr>
+        <w:t xml:space="preserve"> </w:t>
       </w:r>
       <w:proofErr w:type="gramStart"/>
       <w:r>
         <w:rPr>
           <w:rStyle w:val="VerbatimChar"/>
         </w:rPr>
-        <w:t>mutate(</w:t>
+        <w:t>In</w:t>
       </w:r>
       <w:proofErr w:type="gramEnd"/>
       <w:r>
         <w:rPr>
           <w:rStyle w:val="VerbatimChar"/>
         </w:rPr>
-        <w:t>)`.</w:t>
-      </w:r>
-      <w:r>
-        <w:br/>
-      </w:r>
-      <w:r>
-        <w:rPr>
-          <w:rStyle w:val="VerbatimChar"/>
-        </w:rPr>
-        <w:t>## The first warning was:</w:t>
-      </w:r>
-      <w:r>
-        <w:br/>
-      </w:r>
-      <w:r>
-        <w:rPr>
-          <w:rStyle w:val="VerbatimChar"/>
-        </w:rPr>
-        <w:t xml:space="preserve">## </w:t>
-      </w:r>
-      <w:proofErr w:type="spellStart"/>
-      <w:r>
-        <w:rPr>
-          <w:rStyle w:val="VerbatimChar"/>
-        </w:rPr>
-        <w:t>i</w:t>
-      </w:r>
-      <w:proofErr w:type="spellEnd"/>
-      <w:r>
-        <w:rPr>
-          <w:rStyle w:val="VerbatimChar"/>
-        </w:rPr>
-        <w:t xml:space="preserve"> In argument: `</w:t>
+        <w:t xml:space="preserve"> argument: `</w:t>
       </w:r>
       <w:proofErr w:type="spellStart"/>
       <w:r>
@@ -12013,21 +11950,7 @@
               <w:rPr>
                 <w:color w:val="000000"/>
               </w:rPr>
-              <w:t xml:space="preserve">Number of historical major violations in </w:t>
-            </w:r>
-            <w:proofErr w:type="gramStart"/>
-            <w:r>
-              <w:rPr>
-                <w:color w:val="000000"/>
-              </w:rPr>
-              <w:t>past  #</w:t>
-            </w:r>
-            <w:proofErr w:type="gramEnd"/>
-            <w:r>
-              <w:rPr>
-                <w:color w:val="000000"/>
-              </w:rPr>
-              <w:t xml:space="preserve"> year(s) by insured</w:t>
+              <w:t>Number of historical major violations in past  # year(s) by insured</w:t>
             </w:r>
           </w:p>
         </w:tc>
@@ -12135,21 +12058,7 @@
               <w:rPr>
                 <w:color w:val="000000"/>
               </w:rPr>
-              <w:t xml:space="preserve">Number of historical minor violations in the </w:t>
-            </w:r>
-            <w:proofErr w:type="gramStart"/>
-            <w:r>
-              <w:rPr>
-                <w:color w:val="000000"/>
-              </w:rPr>
-              <w:t>past  #</w:t>
-            </w:r>
-            <w:proofErr w:type="gramEnd"/>
-            <w:r>
-              <w:rPr>
-                <w:color w:val="000000"/>
-              </w:rPr>
-              <w:t xml:space="preserve"> year(s) by insured</w:t>
+              <w:t>Number of historical minor violations in the past  # year(s) by insured</w:t>
             </w:r>
           </w:p>
         </w:tc>
@@ -15955,7 +15864,7 @@
 </file>
 
 <file path=word/endnotes.xml><?xml version="1.0" encoding="utf-8"?>
-<w:endnotes xmlns:wpc="http://schemas.microsoft.com/office/word/2010/wordprocessingCanvas" xmlns:cx="http://schemas.microsoft.com/office/drawing/2014/chartex" xmlns:cx1="http://schemas.microsoft.com/office/drawing/2015/9/8/chartex" xmlns:cx2="http://schemas.microsoft.com/office/drawing/2015/10/21/chartex" xmlns:cx3="http://schemas.microsoft.com/office/drawing/2016/5/9/chartex" xmlns:cx4="http://schemas.microsoft.com/office/drawing/2016/5/10/chartex" xmlns:cx5="http://schemas.microsoft.com/office/drawing/2016/5/11/chartex" xmlns:cx6="http://schemas.microsoft.com/office/drawing/2016/5/12/chartex" xmlns:cx7="http://schemas.microsoft.com/office/drawing/2016/5/13/chartex" xmlns:cx8="http://schemas.microsoft.com/office/drawing/2016/5/14/chartex" xmlns:mc="http://schemas.openxmlformats.org/markup-compatibility/2006" xmlns:aink="http://schemas.microsoft.com/office/drawing/2016/ink" xmlns:am3d="http://schemas.microsoft.com/office/drawing/2017/model3d" xmlns:o="urn:schemas-microsoft-com:office:office" xmlns:oel="http://schemas.microsoft.com/office/2019/extlst" xmlns:r="http://schemas.openxmlformats.org/officeDocument/2006/relationships" xmlns:m="http://schemas.openxmlformats.org/officeDocument/2006/math" xmlns:v="urn:schemas-microsoft-com:vml" xmlns:wp14="http://schemas.microsoft.com/office/word/2010/wordprocessingDrawing" xmlns:wp="http://schemas.openxmlformats.org/drawingml/2006/wordprocessingDrawing" xmlns:w10="urn:schemas-microsoft-com:office:word" xmlns:w="http://schemas.openxmlformats.org/wordprocessingml/2006/main" xmlns:w14="http://schemas.microsoft.com/office/word/2010/wordml" xmlns:w15="http://schemas.microsoft.com/office/word/2012/wordml" xmlns:w16cex="http://schemas.microsoft.com/office/word/2018/wordml/cex" xmlns:w16cid="http://schemas.microsoft.com/office/word/2016/wordml/cid" xmlns:w16="http://schemas.microsoft.com/office/word/2018/wordml" xmlns:w16sdtdh="http://schemas.microsoft.com/office/word/2020/wordml/sdtdatahash" xmlns:w16se="http://schemas.microsoft.com/office/word/2015/wordml/symex" xmlns:wpg="http://schemas.microsoft.com/office/word/2010/wordprocessingGroup" xmlns:wpi="http://schemas.microsoft.com/office/word/2010/wordprocessingInk" xmlns:wne="http://schemas.microsoft.com/office/word/2006/wordml" xmlns:wps="http://schemas.microsoft.com/office/word/2010/wordprocessingShape" mc:Ignorable="w14 w15 w16se w16cid w16 w16cex w16sdtdh wp14">
+<w:endnotes xmlns:wpc="http://schemas.microsoft.com/office/word/2010/wordprocessingCanvas" xmlns:cx="http://schemas.microsoft.com/office/drawing/2014/chartex" xmlns:cx1="http://schemas.microsoft.com/office/drawing/2015/9/8/chartex" xmlns:cx2="http://schemas.microsoft.com/office/drawing/2015/10/21/chartex" xmlns:cx3="http://schemas.microsoft.com/office/drawing/2016/5/9/chartex" xmlns:cx4="http://schemas.microsoft.com/office/drawing/2016/5/10/chartex" xmlns:cx5="http://schemas.microsoft.com/office/drawing/2016/5/11/chartex" xmlns:cx6="http://schemas.microsoft.com/office/drawing/2016/5/12/chartex" xmlns:cx7="http://schemas.microsoft.com/office/drawing/2016/5/13/chartex" xmlns:cx8="http://schemas.microsoft.com/office/drawing/2016/5/14/chartex" xmlns:mc="http://schemas.openxmlformats.org/markup-compatibility/2006" xmlns:aink="http://schemas.microsoft.com/office/drawing/2016/ink" xmlns:am3d="http://schemas.microsoft.com/office/drawing/2017/model3d" xmlns:o="urn:schemas-microsoft-com:office:office" xmlns:oel="http://schemas.microsoft.com/office/2019/extlst" xmlns:r="http://schemas.openxmlformats.org/officeDocument/2006/relationships" xmlns:m="http://schemas.openxmlformats.org/officeDocument/2006/math" xmlns:v="urn:schemas-microsoft-com:vml" xmlns:wp14="http://schemas.microsoft.com/office/word/2010/wordprocessingDrawing" xmlns:wp="http://schemas.openxmlformats.org/drawingml/2006/wordprocessingDrawing" xmlns:w10="urn:schemas-microsoft-com:office:word" xmlns:w="http://schemas.openxmlformats.org/wordprocessingml/2006/main" xmlns:w14="http://schemas.microsoft.com/office/word/2010/wordml" xmlns:w15="http://schemas.microsoft.com/office/word/2012/wordml" xmlns:w16cex="http://schemas.microsoft.com/office/word/2018/wordml/cex" xmlns:w16cid="http://schemas.microsoft.com/office/word/2016/wordml/cid" xmlns:w16="http://schemas.microsoft.com/office/word/2018/wordml" xmlns:w16du="http://schemas.microsoft.com/office/word/2023/wordml/word16du" xmlns:w16sdtdh="http://schemas.microsoft.com/office/word/2020/wordml/sdtdatahash" xmlns:w16sdtfl="http://schemas.microsoft.com/office/word/2024/wordml/sdtformatlock" xmlns:w16se="http://schemas.microsoft.com/office/word/2015/wordml/symex" xmlns:wpg="http://schemas.microsoft.com/office/word/2010/wordprocessingGroup" xmlns:wpi="http://schemas.microsoft.com/office/word/2010/wordprocessingInk" xmlns:wne="http://schemas.microsoft.com/office/word/2006/wordml" xmlns:wps="http://schemas.microsoft.com/office/word/2010/wordprocessingShape" mc:Ignorable="w14 w15 w16se w16cid w16 w16cex w16sdtdh w16sdtfl w16du wp14">
   <w:endnote w:type="separator" w:id="-1">
     <w:p>
       <w:pPr>
@@ -15980,7 +15889,7 @@
 </file>
 
 <file path=word/footer1.xml><?xml version="1.0" encoding="utf-8"?>
-<w:ftr xmlns:wpc="http://schemas.microsoft.com/office/word/2010/wordprocessingCanvas" xmlns:cx="http://schemas.microsoft.com/office/drawing/2014/chartex" xmlns:cx1="http://schemas.microsoft.com/office/drawing/2015/9/8/chartex" xmlns:cx2="http://schemas.microsoft.com/office/drawing/2015/10/21/chartex" xmlns:cx3="http://schemas.microsoft.com/office/drawing/2016/5/9/chartex" xmlns:cx4="http://schemas.microsoft.com/office/drawing/2016/5/10/chartex" xmlns:cx5="http://schemas.microsoft.com/office/drawing/2016/5/11/chartex" xmlns:cx6="http://schemas.microsoft.com/office/drawing/2016/5/12/chartex" xmlns:cx7="http://schemas.microsoft.com/office/drawing/2016/5/13/chartex" xmlns:cx8="http://schemas.microsoft.com/office/drawing/2016/5/14/chartex" xmlns:mc="http://schemas.openxmlformats.org/markup-compatibility/2006" xmlns:aink="http://schemas.microsoft.com/office/drawing/2016/ink" xmlns:am3d="http://schemas.microsoft.com/office/drawing/2017/model3d" xmlns:o="urn:schemas-microsoft-com:office:office" xmlns:oel="http://schemas.microsoft.com/office/2019/extlst" xmlns:r="http://schemas.openxmlformats.org/officeDocument/2006/relationships" xmlns:m="http://schemas.openxmlformats.org/officeDocument/2006/math" xmlns:v="urn:schemas-microsoft-com:vml" xmlns:wp14="http://schemas.microsoft.com/office/word/2010/wordprocessingDrawing" xmlns:wp="http://schemas.openxmlformats.org/drawingml/2006/wordprocessingDrawing" xmlns:w10="urn:schemas-microsoft-com:office:word" xmlns:w="http://schemas.openxmlformats.org/wordprocessingml/2006/main" xmlns:w14="http://schemas.microsoft.com/office/word/2010/wordml" xmlns:w15="http://schemas.microsoft.com/office/word/2012/wordml" xmlns:w16cex="http://schemas.microsoft.com/office/word/2018/wordml/cex" xmlns:w16cid="http://schemas.microsoft.com/office/word/2016/wordml/cid" xmlns:w16="http://schemas.microsoft.com/office/word/2018/wordml" xmlns:w16sdtdh="http://schemas.microsoft.com/office/word/2020/wordml/sdtdatahash" xmlns:w16se="http://schemas.microsoft.com/office/word/2015/wordml/symex" xmlns:wpg="http://schemas.microsoft.com/office/word/2010/wordprocessingGroup" xmlns:wpi="http://schemas.microsoft.com/office/word/2010/wordprocessingInk" xmlns:wne="http://schemas.microsoft.com/office/word/2006/wordml" xmlns:wps="http://schemas.microsoft.com/office/word/2010/wordprocessingShape" mc:Ignorable="w14 w15 w16se w16cid w16 w16cex w16sdtdh wp14">
+<w:ftr xmlns:wpc="http://schemas.microsoft.com/office/word/2010/wordprocessingCanvas" xmlns:cx="http://schemas.microsoft.com/office/drawing/2014/chartex" xmlns:cx1="http://schemas.microsoft.com/office/drawing/2015/9/8/chartex" xmlns:cx2="http://schemas.microsoft.com/office/drawing/2015/10/21/chartex" xmlns:cx3="http://schemas.microsoft.com/office/drawing/2016/5/9/chartex" xmlns:cx4="http://schemas.microsoft.com/office/drawing/2016/5/10/chartex" xmlns:cx5="http://schemas.microsoft.com/office/drawing/2016/5/11/chartex" xmlns:cx6="http://schemas.microsoft.com/office/drawing/2016/5/12/chartex" xmlns:cx7="http://schemas.microsoft.com/office/drawing/2016/5/13/chartex" xmlns:cx8="http://schemas.microsoft.com/office/drawing/2016/5/14/chartex" xmlns:mc="http://schemas.openxmlformats.org/markup-compatibility/2006" xmlns:aink="http://schemas.microsoft.com/office/drawing/2016/ink" xmlns:am3d="http://schemas.microsoft.com/office/drawing/2017/model3d" xmlns:o="urn:schemas-microsoft-com:office:office" xmlns:oel="http://schemas.microsoft.com/office/2019/extlst" xmlns:r="http://schemas.openxmlformats.org/officeDocument/2006/relationships" xmlns:m="http://schemas.openxmlformats.org/officeDocument/2006/math" xmlns:v="urn:schemas-microsoft-com:vml" xmlns:wp14="http://schemas.microsoft.com/office/word/2010/wordprocessingDrawing" xmlns:wp="http://schemas.openxmlformats.org/drawingml/2006/wordprocessingDrawing" xmlns:w10="urn:schemas-microsoft-com:office:word" xmlns:w="http://schemas.openxmlformats.org/wordprocessingml/2006/main" xmlns:w14="http://schemas.microsoft.com/office/word/2010/wordml" xmlns:w15="http://schemas.microsoft.com/office/word/2012/wordml" xmlns:w16cex="http://schemas.microsoft.com/office/word/2018/wordml/cex" xmlns:w16cid="http://schemas.microsoft.com/office/word/2016/wordml/cid" xmlns:w16="http://schemas.microsoft.com/office/word/2018/wordml" xmlns:w16du="http://schemas.microsoft.com/office/word/2023/wordml/word16du" xmlns:w16sdtdh="http://schemas.microsoft.com/office/word/2020/wordml/sdtdatahash" xmlns:w16sdtfl="http://schemas.microsoft.com/office/word/2024/wordml/sdtformatlock" xmlns:w16se="http://schemas.microsoft.com/office/word/2015/wordml/symex" xmlns:wpg="http://schemas.microsoft.com/office/word/2010/wordprocessingGroup" xmlns:wpi="http://schemas.microsoft.com/office/word/2010/wordprocessingInk" xmlns:wne="http://schemas.microsoft.com/office/word/2006/wordml" xmlns:wps="http://schemas.microsoft.com/office/word/2010/wordprocessingShape" mc:Ignorable="w14 w15 w16se w16cid w16 w16cex w16sdtdh w16sdtfl w16du wp14">
   <w:p>
     <w:pPr>
       <w:pStyle w:val="Footer"/>
@@ -15990,7 +15899,7 @@
 </file>
 
 <file path=word/footer2.xml><?xml version="1.0" encoding="utf-8"?>
-<w:ftr xmlns:wpc="http://schemas.microsoft.com/office/word/2010/wordprocessingCanvas" xmlns:cx="http://schemas.microsoft.com/office/drawing/2014/chartex" xmlns:cx1="http://schemas.microsoft.com/office/drawing/2015/9/8/chartex" xmlns:cx2="http://schemas.microsoft.com/office/drawing/2015/10/21/chartex" xmlns:cx3="http://schemas.microsoft.com/office/drawing/2016/5/9/chartex" xmlns:cx4="http://schemas.microsoft.com/office/drawing/2016/5/10/chartex" xmlns:cx5="http://schemas.microsoft.com/office/drawing/2016/5/11/chartex" xmlns:cx6="http://schemas.microsoft.com/office/drawing/2016/5/12/chartex" xmlns:cx7="http://schemas.microsoft.com/office/drawing/2016/5/13/chartex" xmlns:cx8="http://schemas.microsoft.com/office/drawing/2016/5/14/chartex" xmlns:mc="http://schemas.openxmlformats.org/markup-compatibility/2006" xmlns:aink="http://schemas.microsoft.com/office/drawing/2016/ink" xmlns:am3d="http://schemas.microsoft.com/office/drawing/2017/model3d" xmlns:o="urn:schemas-microsoft-com:office:office" xmlns:oel="http://schemas.microsoft.com/office/2019/extlst" xmlns:r="http://schemas.openxmlformats.org/officeDocument/2006/relationships" xmlns:m="http://schemas.openxmlformats.org/officeDocument/2006/math" xmlns:v="urn:schemas-microsoft-com:vml" xmlns:wp14="http://schemas.microsoft.com/office/word/2010/wordprocessingDrawing" xmlns:wp="http://schemas.openxmlformats.org/drawingml/2006/wordprocessingDrawing" xmlns:w10="urn:schemas-microsoft-com:office:word" xmlns:w="http://schemas.openxmlformats.org/wordprocessingml/2006/main" xmlns:w14="http://schemas.microsoft.com/office/word/2010/wordml" xmlns:w15="http://schemas.microsoft.com/office/word/2012/wordml" xmlns:w16cex="http://schemas.microsoft.com/office/word/2018/wordml/cex" xmlns:w16cid="http://schemas.microsoft.com/office/word/2016/wordml/cid" xmlns:w16="http://schemas.microsoft.com/office/word/2018/wordml" xmlns:w16sdtdh="http://schemas.microsoft.com/office/word/2020/wordml/sdtdatahash" xmlns:w16se="http://schemas.microsoft.com/office/word/2015/wordml/symex" xmlns:wpg="http://schemas.microsoft.com/office/word/2010/wordprocessingGroup" xmlns:wpi="http://schemas.microsoft.com/office/word/2010/wordprocessingInk" xmlns:wne="http://schemas.microsoft.com/office/word/2006/wordml" xmlns:wps="http://schemas.microsoft.com/office/word/2010/wordprocessingShape" mc:Ignorable="w14 w15 w16se w16cid w16 w16cex w16sdtdh wp14">
+<w:ftr xmlns:wpc="http://schemas.microsoft.com/office/word/2010/wordprocessingCanvas" xmlns:cx="http://schemas.microsoft.com/office/drawing/2014/chartex" xmlns:cx1="http://schemas.microsoft.com/office/drawing/2015/9/8/chartex" xmlns:cx2="http://schemas.microsoft.com/office/drawing/2015/10/21/chartex" xmlns:cx3="http://schemas.microsoft.com/office/drawing/2016/5/9/chartex" xmlns:cx4="http://schemas.microsoft.com/office/drawing/2016/5/10/chartex" xmlns:cx5="http://schemas.microsoft.com/office/drawing/2016/5/11/chartex" xmlns:cx6="http://schemas.microsoft.com/office/drawing/2016/5/12/chartex" xmlns:cx7="http://schemas.microsoft.com/office/drawing/2016/5/13/chartex" xmlns:cx8="http://schemas.microsoft.com/office/drawing/2016/5/14/chartex" xmlns:mc="http://schemas.openxmlformats.org/markup-compatibility/2006" xmlns:aink="http://schemas.microsoft.com/office/drawing/2016/ink" xmlns:am3d="http://schemas.microsoft.com/office/drawing/2017/model3d" xmlns:o="urn:schemas-microsoft-com:office:office" xmlns:oel="http://schemas.microsoft.com/office/2019/extlst" xmlns:r="http://schemas.openxmlformats.org/officeDocument/2006/relationships" xmlns:m="http://schemas.openxmlformats.org/officeDocument/2006/math" xmlns:v="urn:schemas-microsoft-com:vml" xmlns:wp14="http://schemas.microsoft.com/office/word/2010/wordprocessingDrawing" xmlns:wp="http://schemas.openxmlformats.org/drawingml/2006/wordprocessingDrawing" xmlns:w10="urn:schemas-microsoft-com:office:word" xmlns:w="http://schemas.openxmlformats.org/wordprocessingml/2006/main" xmlns:w14="http://schemas.microsoft.com/office/word/2010/wordml" xmlns:w15="http://schemas.microsoft.com/office/word/2012/wordml" xmlns:w16cex="http://schemas.microsoft.com/office/word/2018/wordml/cex" xmlns:w16cid="http://schemas.microsoft.com/office/word/2016/wordml/cid" xmlns:w16="http://schemas.microsoft.com/office/word/2018/wordml" xmlns:w16du="http://schemas.microsoft.com/office/word/2023/wordml/word16du" xmlns:w16sdtdh="http://schemas.microsoft.com/office/word/2020/wordml/sdtdatahash" xmlns:w16sdtfl="http://schemas.microsoft.com/office/word/2024/wordml/sdtformatlock" xmlns:w16se="http://schemas.microsoft.com/office/word/2015/wordml/symex" xmlns:wpg="http://schemas.microsoft.com/office/word/2010/wordprocessingGroup" xmlns:wpi="http://schemas.microsoft.com/office/word/2010/wordprocessingInk" xmlns:wne="http://schemas.microsoft.com/office/word/2006/wordml" xmlns:wps="http://schemas.microsoft.com/office/word/2010/wordprocessingShape" mc:Ignorable="w14 w15 w16se w16cid w16 w16cex w16sdtdh w16sdtfl w16du wp14">
   <w:sdt>
     <w:sdtPr>
       <w:id w:val="511804959"/>
@@ -16043,7 +15952,7 @@
 </file>
 
 <file path=word/footer3.xml><?xml version="1.0" encoding="utf-8"?>
-<w:ftr xmlns:wpc="http://schemas.microsoft.com/office/word/2010/wordprocessingCanvas" xmlns:cx="http://schemas.microsoft.com/office/drawing/2014/chartex" xmlns:cx1="http://schemas.microsoft.com/office/drawing/2015/9/8/chartex" xmlns:cx2="http://schemas.microsoft.com/office/drawing/2015/10/21/chartex" xmlns:cx3="http://schemas.microsoft.com/office/drawing/2016/5/9/chartex" xmlns:cx4="http://schemas.microsoft.com/office/drawing/2016/5/10/chartex" xmlns:cx5="http://schemas.microsoft.com/office/drawing/2016/5/11/chartex" xmlns:cx6="http://schemas.microsoft.com/office/drawing/2016/5/12/chartex" xmlns:cx7="http://schemas.microsoft.com/office/drawing/2016/5/13/chartex" xmlns:cx8="http://schemas.microsoft.com/office/drawing/2016/5/14/chartex" xmlns:mc="http://schemas.openxmlformats.org/markup-compatibility/2006" xmlns:aink="http://schemas.microsoft.com/office/drawing/2016/ink" xmlns:am3d="http://schemas.microsoft.com/office/drawing/2017/model3d" xmlns:o="urn:schemas-microsoft-com:office:office" xmlns:oel="http://schemas.microsoft.com/office/2019/extlst" xmlns:r="http://schemas.openxmlformats.org/officeDocument/2006/relationships" xmlns:m="http://schemas.openxmlformats.org/officeDocument/2006/math" xmlns:v="urn:schemas-microsoft-com:vml" xmlns:wp14="http://schemas.microsoft.com/office/word/2010/wordprocessingDrawing" xmlns:wp="http://schemas.openxmlformats.org/drawingml/2006/wordprocessingDrawing" xmlns:w10="urn:schemas-microsoft-com:office:word" xmlns:w="http://schemas.openxmlformats.org/wordprocessingml/2006/main" xmlns:w14="http://schemas.microsoft.com/office/word/2010/wordml" xmlns:w15="http://schemas.microsoft.com/office/word/2012/wordml" xmlns:w16cex="http://schemas.microsoft.com/office/word/2018/wordml/cex" xmlns:w16cid="http://schemas.microsoft.com/office/word/2016/wordml/cid" xmlns:w16="http://schemas.microsoft.com/office/word/2018/wordml" xmlns:w16sdtdh="http://schemas.microsoft.com/office/word/2020/wordml/sdtdatahash" xmlns:w16se="http://schemas.microsoft.com/office/word/2015/wordml/symex" xmlns:wpg="http://schemas.microsoft.com/office/word/2010/wordprocessingGroup" xmlns:wpi="http://schemas.microsoft.com/office/word/2010/wordprocessingInk" xmlns:wne="http://schemas.microsoft.com/office/word/2006/wordml" xmlns:wps="http://schemas.microsoft.com/office/word/2010/wordprocessingShape" mc:Ignorable="w14 w15 w16se w16cid w16 w16cex w16sdtdh wp14">
+<w:ftr xmlns:wpc="http://schemas.microsoft.com/office/word/2010/wordprocessingCanvas" xmlns:cx="http://schemas.microsoft.com/office/drawing/2014/chartex" xmlns:cx1="http://schemas.microsoft.com/office/drawing/2015/9/8/chartex" xmlns:cx2="http://schemas.microsoft.com/office/drawing/2015/10/21/chartex" xmlns:cx3="http://schemas.microsoft.com/office/drawing/2016/5/9/chartex" xmlns:cx4="http://schemas.microsoft.com/office/drawing/2016/5/10/chartex" xmlns:cx5="http://schemas.microsoft.com/office/drawing/2016/5/11/chartex" xmlns:cx6="http://schemas.microsoft.com/office/drawing/2016/5/12/chartex" xmlns:cx7="http://schemas.microsoft.com/office/drawing/2016/5/13/chartex" xmlns:cx8="http://schemas.microsoft.com/office/drawing/2016/5/14/chartex" xmlns:mc="http://schemas.openxmlformats.org/markup-compatibility/2006" xmlns:aink="http://schemas.microsoft.com/office/drawing/2016/ink" xmlns:am3d="http://schemas.microsoft.com/office/drawing/2017/model3d" xmlns:o="urn:schemas-microsoft-com:office:office" xmlns:oel="http://schemas.microsoft.com/office/2019/extlst" xmlns:r="http://schemas.openxmlformats.org/officeDocument/2006/relationships" xmlns:m="http://schemas.openxmlformats.org/officeDocument/2006/math" xmlns:v="urn:schemas-microsoft-com:vml" xmlns:wp14="http://schemas.microsoft.com/office/word/2010/wordprocessingDrawing" xmlns:wp="http://schemas.openxmlformats.org/drawingml/2006/wordprocessingDrawing" xmlns:w10="urn:schemas-microsoft-com:office:word" xmlns:w="http://schemas.openxmlformats.org/wordprocessingml/2006/main" xmlns:w14="http://schemas.microsoft.com/office/word/2010/wordml" xmlns:w15="http://schemas.microsoft.com/office/word/2012/wordml" xmlns:w16cex="http://schemas.microsoft.com/office/word/2018/wordml/cex" xmlns:w16cid="http://schemas.microsoft.com/office/word/2016/wordml/cid" xmlns:w16="http://schemas.microsoft.com/office/word/2018/wordml" xmlns:w16du="http://schemas.microsoft.com/office/word/2023/wordml/word16du" xmlns:w16sdtdh="http://schemas.microsoft.com/office/word/2020/wordml/sdtdatahash" xmlns:w16sdtfl="http://schemas.microsoft.com/office/word/2024/wordml/sdtformatlock" xmlns:w16se="http://schemas.microsoft.com/office/word/2015/wordml/symex" xmlns:wpg="http://schemas.microsoft.com/office/word/2010/wordprocessingGroup" xmlns:wpi="http://schemas.microsoft.com/office/word/2010/wordprocessingInk" xmlns:wne="http://schemas.microsoft.com/office/word/2006/wordml" xmlns:wps="http://schemas.microsoft.com/office/word/2010/wordprocessingShape" mc:Ignorable="w14 w15 w16se w16cid w16 w16cex w16sdtdh w16sdtfl w16du wp14">
   <w:p>
     <w:pPr>
       <w:pStyle w:val="Footer"/>
@@ -16053,7 +15962,7 @@
 </file>
 
 <file path=word/footnotes.xml><?xml version="1.0" encoding="utf-8"?>
-<w:footnotes xmlns:wpc="http://schemas.microsoft.com/office/word/2010/wordprocessingCanvas" xmlns:cx="http://schemas.microsoft.com/office/drawing/2014/chartex" xmlns:cx1="http://schemas.microsoft.com/office/drawing/2015/9/8/chartex" xmlns:cx2="http://schemas.microsoft.com/office/drawing/2015/10/21/chartex" xmlns:cx3="http://schemas.microsoft.com/office/drawing/2016/5/9/chartex" xmlns:cx4="http://schemas.microsoft.com/office/drawing/2016/5/10/chartex" xmlns:cx5="http://schemas.microsoft.com/office/drawing/2016/5/11/chartex" xmlns:cx6="http://schemas.microsoft.com/office/drawing/2016/5/12/chartex" xmlns:cx7="http://schemas.microsoft.com/office/drawing/2016/5/13/chartex" xmlns:cx8="http://schemas.microsoft.com/office/drawing/2016/5/14/chartex" xmlns:mc="http://schemas.openxmlformats.org/markup-compatibility/2006" xmlns:aink="http://schemas.microsoft.com/office/drawing/2016/ink" xmlns:am3d="http://schemas.microsoft.com/office/drawing/2017/model3d" xmlns:o="urn:schemas-microsoft-com:office:office" xmlns:oel="http://schemas.microsoft.com/office/2019/extlst" xmlns:r="http://schemas.openxmlformats.org/officeDocument/2006/relationships" xmlns:m="http://schemas.openxmlformats.org/officeDocument/2006/math" xmlns:v="urn:schemas-microsoft-com:vml" xmlns:wp14="http://schemas.microsoft.com/office/word/2010/wordprocessingDrawing" xmlns:wp="http://schemas.openxmlformats.org/drawingml/2006/wordprocessingDrawing" xmlns:w10="urn:schemas-microsoft-com:office:word" xmlns:w="http://schemas.openxmlformats.org/wordprocessingml/2006/main" xmlns:w14="http://schemas.microsoft.com/office/word/2010/wordml" xmlns:w15="http://schemas.microsoft.com/office/word/2012/wordml" xmlns:w16cex="http://schemas.microsoft.com/office/word/2018/wordml/cex" xmlns:w16cid="http://schemas.microsoft.com/office/word/2016/wordml/cid" xmlns:w16="http://schemas.microsoft.com/office/word/2018/wordml" xmlns:w16sdtdh="http://schemas.microsoft.com/office/word/2020/wordml/sdtdatahash" xmlns:w16se="http://schemas.microsoft.com/office/word/2015/wordml/symex" xmlns:wpg="http://schemas.microsoft.com/office/word/2010/wordprocessingGroup" xmlns:wpi="http://schemas.microsoft.com/office/word/2010/wordprocessingInk" xmlns:wne="http://schemas.microsoft.com/office/word/2006/wordml" xmlns:wps="http://schemas.microsoft.com/office/word/2010/wordprocessingShape" mc:Ignorable="w14 w15 w16se w16cid w16 w16cex w16sdtdh wp14">
+<w:footnotes xmlns:wpc="http://schemas.microsoft.com/office/word/2010/wordprocessingCanvas" xmlns:cx="http://schemas.microsoft.com/office/drawing/2014/chartex" xmlns:cx1="http://schemas.microsoft.com/office/drawing/2015/9/8/chartex" xmlns:cx2="http://schemas.microsoft.com/office/drawing/2015/10/21/chartex" xmlns:cx3="http://schemas.microsoft.com/office/drawing/2016/5/9/chartex" xmlns:cx4="http://schemas.microsoft.com/office/drawing/2016/5/10/chartex" xmlns:cx5="http://schemas.microsoft.com/office/drawing/2016/5/11/chartex" xmlns:cx6="http://schemas.microsoft.com/office/drawing/2016/5/12/chartex" xmlns:cx7="http://schemas.microsoft.com/office/drawing/2016/5/13/chartex" xmlns:cx8="http://schemas.microsoft.com/office/drawing/2016/5/14/chartex" xmlns:mc="http://schemas.openxmlformats.org/markup-compatibility/2006" xmlns:aink="http://schemas.microsoft.com/office/drawing/2016/ink" xmlns:am3d="http://schemas.microsoft.com/office/drawing/2017/model3d" xmlns:o="urn:schemas-microsoft-com:office:office" xmlns:oel="http://schemas.microsoft.com/office/2019/extlst" xmlns:r="http://schemas.openxmlformats.org/officeDocument/2006/relationships" xmlns:m="http://schemas.openxmlformats.org/officeDocument/2006/math" xmlns:v="urn:schemas-microsoft-com:vml" xmlns:wp14="http://schemas.microsoft.com/office/word/2010/wordprocessingDrawing" xmlns:wp="http://schemas.openxmlformats.org/drawingml/2006/wordprocessingDrawing" xmlns:w10="urn:schemas-microsoft-com:office:word" xmlns:w="http://schemas.openxmlformats.org/wordprocessingml/2006/main" xmlns:w14="http://schemas.microsoft.com/office/word/2010/wordml" xmlns:w15="http://schemas.microsoft.com/office/word/2012/wordml" xmlns:w16cex="http://schemas.microsoft.com/office/word/2018/wordml/cex" xmlns:w16cid="http://schemas.microsoft.com/office/word/2016/wordml/cid" xmlns:w16="http://schemas.microsoft.com/office/word/2018/wordml" xmlns:w16du="http://schemas.microsoft.com/office/word/2023/wordml/word16du" xmlns:w16sdtdh="http://schemas.microsoft.com/office/word/2020/wordml/sdtdatahash" xmlns:w16sdtfl="http://schemas.microsoft.com/office/word/2024/wordml/sdtformatlock" xmlns:w16se="http://schemas.microsoft.com/office/word/2015/wordml/symex" xmlns:wpg="http://schemas.microsoft.com/office/word/2010/wordprocessingGroup" xmlns:wpi="http://schemas.microsoft.com/office/word/2010/wordprocessingInk" xmlns:wne="http://schemas.microsoft.com/office/word/2006/wordml" xmlns:wps="http://schemas.microsoft.com/office/word/2010/wordprocessingShape" mc:Ignorable="w14 w15 w16se w16cid w16 w16cex w16sdtdh w16sdtfl w16du wp14">
   <w:footnote w:type="separator" w:id="-1">
     <w:p>
       <w:pPr>
@@ -16078,7 +15987,7 @@
 </file>
 
 <file path=word/header1.xml><?xml version="1.0" encoding="utf-8"?>
-<w:hdr xmlns:wpc="http://schemas.microsoft.com/office/word/2010/wordprocessingCanvas" xmlns:cx="http://schemas.microsoft.com/office/drawing/2014/chartex" xmlns:cx1="http://schemas.microsoft.com/office/drawing/2015/9/8/chartex" xmlns:cx2="http://schemas.microsoft.com/office/drawing/2015/10/21/chartex" xmlns:cx3="http://schemas.microsoft.com/office/drawing/2016/5/9/chartex" xmlns:cx4="http://schemas.microsoft.com/office/drawing/2016/5/10/chartex" xmlns:cx5="http://schemas.microsoft.com/office/drawing/2016/5/11/chartex" xmlns:cx6="http://schemas.microsoft.com/office/drawing/2016/5/12/chartex" xmlns:cx7="http://schemas.microsoft.com/office/drawing/2016/5/13/chartex" xmlns:cx8="http://schemas.microsoft.com/office/drawing/2016/5/14/chartex" xmlns:mc="http://schemas.openxmlformats.org/markup-compatibility/2006" xmlns:aink="http://schemas.microsoft.com/office/drawing/2016/ink" xmlns:am3d="http://schemas.microsoft.com/office/drawing/2017/model3d" xmlns:o="urn:schemas-microsoft-com:office:office" xmlns:oel="http://schemas.microsoft.com/office/2019/extlst" xmlns:r="http://schemas.openxmlformats.org/officeDocument/2006/relationships" xmlns:m="http://schemas.openxmlformats.org/officeDocument/2006/math" xmlns:v="urn:schemas-microsoft-com:vml" xmlns:wp14="http://schemas.microsoft.com/office/word/2010/wordprocessingDrawing" xmlns:wp="http://schemas.openxmlformats.org/drawingml/2006/wordprocessingDrawing" xmlns:w10="urn:schemas-microsoft-com:office:word" xmlns:w="http://schemas.openxmlformats.org/wordprocessingml/2006/main" xmlns:w14="http://schemas.microsoft.com/office/word/2010/wordml" xmlns:w15="http://schemas.microsoft.com/office/word/2012/wordml" xmlns:w16cex="http://schemas.microsoft.com/office/word/2018/wordml/cex" xmlns:w16cid="http://schemas.microsoft.com/office/word/2016/wordml/cid" xmlns:w16="http://schemas.microsoft.com/office/word/2018/wordml" xmlns:w16sdtdh="http://schemas.microsoft.com/office/word/2020/wordml/sdtdatahash" xmlns:w16se="http://schemas.microsoft.com/office/word/2015/wordml/symex" xmlns:wpg="http://schemas.microsoft.com/office/word/2010/wordprocessingGroup" xmlns:wpi="http://schemas.microsoft.com/office/word/2010/wordprocessingInk" xmlns:wne="http://schemas.microsoft.com/office/word/2006/wordml" xmlns:wps="http://schemas.microsoft.com/office/word/2010/wordprocessingShape" mc:Ignorable="w14 w15 w16se w16cid w16 w16cex w16sdtdh wp14">
+<w:hdr xmlns:wpc="http://schemas.microsoft.com/office/word/2010/wordprocessingCanvas" xmlns:cx="http://schemas.microsoft.com/office/drawing/2014/chartex" xmlns:cx1="http://schemas.microsoft.com/office/drawing/2015/9/8/chartex" xmlns:cx2="http://schemas.microsoft.com/office/drawing/2015/10/21/chartex" xmlns:cx3="http://schemas.microsoft.com/office/drawing/2016/5/9/chartex" xmlns:cx4="http://schemas.microsoft.com/office/drawing/2016/5/10/chartex" xmlns:cx5="http://schemas.microsoft.com/office/drawing/2016/5/11/chartex" xmlns:cx6="http://schemas.microsoft.com/office/drawing/2016/5/12/chartex" xmlns:cx7="http://schemas.microsoft.com/office/drawing/2016/5/13/chartex" xmlns:cx8="http://schemas.microsoft.com/office/drawing/2016/5/14/chartex" xmlns:mc="http://schemas.openxmlformats.org/markup-compatibility/2006" xmlns:aink="http://schemas.microsoft.com/office/drawing/2016/ink" xmlns:am3d="http://schemas.microsoft.com/office/drawing/2017/model3d" xmlns:o="urn:schemas-microsoft-com:office:office" xmlns:oel="http://schemas.microsoft.com/office/2019/extlst" xmlns:r="http://schemas.openxmlformats.org/officeDocument/2006/relationships" xmlns:m="http://schemas.openxmlformats.org/officeDocument/2006/math" xmlns:v="urn:schemas-microsoft-com:vml" xmlns:wp14="http://schemas.microsoft.com/office/word/2010/wordprocessingDrawing" xmlns:wp="http://schemas.openxmlformats.org/drawingml/2006/wordprocessingDrawing" xmlns:w10="urn:schemas-microsoft-com:office:word" xmlns:w="http://schemas.openxmlformats.org/wordprocessingml/2006/main" xmlns:w14="http://schemas.microsoft.com/office/word/2010/wordml" xmlns:w15="http://schemas.microsoft.com/office/word/2012/wordml" xmlns:w16cex="http://schemas.microsoft.com/office/word/2018/wordml/cex" xmlns:w16cid="http://schemas.microsoft.com/office/word/2016/wordml/cid" xmlns:w16="http://schemas.microsoft.com/office/word/2018/wordml" xmlns:w16du="http://schemas.microsoft.com/office/word/2023/wordml/word16du" xmlns:w16sdtdh="http://schemas.microsoft.com/office/word/2020/wordml/sdtdatahash" xmlns:w16sdtfl="http://schemas.microsoft.com/office/word/2024/wordml/sdtformatlock" xmlns:w16se="http://schemas.microsoft.com/office/word/2015/wordml/symex" xmlns:wpg="http://schemas.microsoft.com/office/word/2010/wordprocessingGroup" xmlns:wpi="http://schemas.microsoft.com/office/word/2010/wordprocessingInk" xmlns:wne="http://schemas.microsoft.com/office/word/2006/wordml" xmlns:wps="http://schemas.microsoft.com/office/word/2010/wordprocessingShape" mc:Ignorable="w14 w15 w16se w16cid w16 w16cex w16sdtdh w16sdtfl w16du wp14">
   <w:p>
     <w:pPr>
       <w:pStyle w:val="Header"/>
@@ -16088,7 +15997,7 @@
 </file>
 
 <file path=word/header2.xml><?xml version="1.0" encoding="utf-8"?>
-<w:hdr xmlns:wpc="http://schemas.microsoft.com/office/word/2010/wordprocessingCanvas" xmlns:cx="http://schemas.microsoft.com/office/drawing/2014/chartex" xmlns:cx1="http://schemas.microsoft.com/office/drawing/2015/9/8/chartex" xmlns:cx2="http://schemas.microsoft.com/office/drawing/2015/10/21/chartex" xmlns:cx3="http://schemas.microsoft.com/office/drawing/2016/5/9/chartex" xmlns:cx4="http://schemas.microsoft.com/office/drawing/2016/5/10/chartex" xmlns:cx5="http://schemas.microsoft.com/office/drawing/2016/5/11/chartex" xmlns:cx6="http://schemas.microsoft.com/office/drawing/2016/5/12/chartex" xmlns:cx7="http://schemas.microsoft.com/office/drawing/2016/5/13/chartex" xmlns:cx8="http://schemas.microsoft.com/office/drawing/2016/5/14/chartex" xmlns:mc="http://schemas.openxmlformats.org/markup-compatibility/2006" xmlns:aink="http://schemas.microsoft.com/office/drawing/2016/ink" xmlns:am3d="http://schemas.microsoft.com/office/drawing/2017/model3d" xmlns:o="urn:schemas-microsoft-com:office:office" xmlns:oel="http://schemas.microsoft.com/office/2019/extlst" xmlns:r="http://schemas.openxmlformats.org/officeDocument/2006/relationships" xmlns:m="http://schemas.openxmlformats.org/officeDocument/2006/math" xmlns:v="urn:schemas-microsoft-com:vml" xmlns:wp14="http://schemas.microsoft.com/office/word/2010/wordprocessingDrawing" xmlns:wp="http://schemas.openxmlformats.org/drawingml/2006/wordprocessingDrawing" xmlns:w10="urn:schemas-microsoft-com:office:word" xmlns:w="http://schemas.openxmlformats.org/wordprocessingml/2006/main" xmlns:w14="http://schemas.microsoft.com/office/word/2010/wordml" xmlns:w15="http://schemas.microsoft.com/office/word/2012/wordml" xmlns:w16cex="http://schemas.microsoft.com/office/word/2018/wordml/cex" xmlns:w16cid="http://schemas.microsoft.com/office/word/2016/wordml/cid" xmlns:w16="http://schemas.microsoft.com/office/word/2018/wordml" xmlns:w16sdtdh="http://schemas.microsoft.com/office/word/2020/wordml/sdtdatahash" xmlns:w16se="http://schemas.microsoft.com/office/word/2015/wordml/symex" xmlns:wpg="http://schemas.microsoft.com/office/word/2010/wordprocessingGroup" xmlns:wpi="http://schemas.microsoft.com/office/word/2010/wordprocessingInk" xmlns:wne="http://schemas.microsoft.com/office/word/2006/wordml" xmlns:wps="http://schemas.microsoft.com/office/word/2010/wordprocessingShape" mc:Ignorable="w14 w15 w16se w16cid w16 w16cex w16sdtdh wp14">
+<w:hdr xmlns:wpc="http://schemas.microsoft.com/office/word/2010/wordprocessingCanvas" xmlns:cx="http://schemas.microsoft.com/office/drawing/2014/chartex" xmlns:cx1="http://schemas.microsoft.com/office/drawing/2015/9/8/chartex" xmlns:cx2="http://schemas.microsoft.com/office/drawing/2015/10/21/chartex" xmlns:cx3="http://schemas.microsoft.com/office/drawing/2016/5/9/chartex" xmlns:cx4="http://schemas.microsoft.com/office/drawing/2016/5/10/chartex" xmlns:cx5="http://schemas.microsoft.com/office/drawing/2016/5/11/chartex" xmlns:cx6="http://schemas.microsoft.com/office/drawing/2016/5/12/chartex" xmlns:cx7="http://schemas.microsoft.com/office/drawing/2016/5/13/chartex" xmlns:cx8="http://schemas.microsoft.com/office/drawing/2016/5/14/chartex" xmlns:mc="http://schemas.openxmlformats.org/markup-compatibility/2006" xmlns:aink="http://schemas.microsoft.com/office/drawing/2016/ink" xmlns:am3d="http://schemas.microsoft.com/office/drawing/2017/model3d" xmlns:o="urn:schemas-microsoft-com:office:office" xmlns:oel="http://schemas.microsoft.com/office/2019/extlst" xmlns:r="http://schemas.openxmlformats.org/officeDocument/2006/relationships" xmlns:m="http://schemas.openxmlformats.org/officeDocument/2006/math" xmlns:v="urn:schemas-microsoft-com:vml" xmlns:wp14="http://schemas.microsoft.com/office/word/2010/wordprocessingDrawing" xmlns:wp="http://schemas.openxmlformats.org/drawingml/2006/wordprocessingDrawing" xmlns:w10="urn:schemas-microsoft-com:office:word" xmlns:w="http://schemas.openxmlformats.org/wordprocessingml/2006/main" xmlns:w14="http://schemas.microsoft.com/office/word/2010/wordml" xmlns:w15="http://schemas.microsoft.com/office/word/2012/wordml" xmlns:w16cex="http://schemas.microsoft.com/office/word/2018/wordml/cex" xmlns:w16cid="http://schemas.microsoft.com/office/word/2016/wordml/cid" xmlns:w16="http://schemas.microsoft.com/office/word/2018/wordml" xmlns:w16du="http://schemas.microsoft.com/office/word/2023/wordml/word16du" xmlns:w16sdtdh="http://schemas.microsoft.com/office/word/2020/wordml/sdtdatahash" xmlns:w16sdtfl="http://schemas.microsoft.com/office/word/2024/wordml/sdtformatlock" xmlns:w16se="http://schemas.microsoft.com/office/word/2015/wordml/symex" xmlns:wpg="http://schemas.microsoft.com/office/word/2010/wordprocessingGroup" xmlns:wpi="http://schemas.microsoft.com/office/word/2010/wordprocessingInk" xmlns:wne="http://schemas.microsoft.com/office/word/2006/wordml" xmlns:wps="http://schemas.microsoft.com/office/word/2010/wordprocessingShape" mc:Ignorable="w14 w15 w16se w16cid w16 w16cex w16sdtdh w16sdtfl w16du wp14">
   <w:p>
     <w:pPr>
       <w:pStyle w:val="Header"/>
@@ -16098,7 +16007,7 @@
 </file>
 
 <file path=word/header3.xml><?xml version="1.0" encoding="utf-8"?>
-<w:hdr xmlns:wpc="http://schemas.microsoft.com/office/word/2010/wordprocessingCanvas" xmlns:cx="http://schemas.microsoft.com/office/drawing/2014/chartex" xmlns:cx1="http://schemas.microsoft.com/office/drawing/2015/9/8/chartex" xmlns:cx2="http://schemas.microsoft.com/office/drawing/2015/10/21/chartex" xmlns:cx3="http://schemas.microsoft.com/office/drawing/2016/5/9/chartex" xmlns:cx4="http://schemas.microsoft.com/office/drawing/2016/5/10/chartex" xmlns:cx5="http://schemas.microsoft.com/office/drawing/2016/5/11/chartex" xmlns:cx6="http://schemas.microsoft.com/office/drawing/2016/5/12/chartex" xmlns:cx7="http://schemas.microsoft.com/office/drawing/2016/5/13/chartex" xmlns:cx8="http://schemas.microsoft.com/office/drawing/2016/5/14/chartex" xmlns:mc="http://schemas.openxmlformats.org/markup-compatibility/2006" xmlns:aink="http://schemas.microsoft.com/office/drawing/2016/ink" xmlns:am3d="http://schemas.microsoft.com/office/drawing/2017/model3d" xmlns:o="urn:schemas-microsoft-com:office:office" xmlns:oel="http://schemas.microsoft.com/office/2019/extlst" xmlns:r="http://schemas.openxmlformats.org/officeDocument/2006/relationships" xmlns:m="http://schemas.openxmlformats.org/officeDocument/2006/math" xmlns:v="urn:schemas-microsoft-com:vml" xmlns:wp14="http://schemas.microsoft.com/office/word/2010/wordprocessingDrawing" xmlns:wp="http://schemas.openxmlformats.org/drawingml/2006/wordprocessingDrawing" xmlns:w10="urn:schemas-microsoft-com:office:word" xmlns:w="http://schemas.openxmlformats.org/wordprocessingml/2006/main" xmlns:w14="http://schemas.microsoft.com/office/word/2010/wordml" xmlns:w15="http://schemas.microsoft.com/office/word/2012/wordml" xmlns:w16cex="http://schemas.microsoft.com/office/word/2018/wordml/cex" xmlns:w16cid="http://schemas.microsoft.com/office/word/2016/wordml/cid" xmlns:w16="http://schemas.microsoft.com/office/word/2018/wordml" xmlns:w16sdtdh="http://schemas.microsoft.com/office/word/2020/wordml/sdtdatahash" xmlns:w16se="http://schemas.microsoft.com/office/word/2015/wordml/symex" xmlns:wpg="http://schemas.microsoft.com/office/word/2010/wordprocessingGroup" xmlns:wpi="http://schemas.microsoft.com/office/word/2010/wordprocessingInk" xmlns:wne="http://schemas.microsoft.com/office/word/2006/wordml" xmlns:wps="http://schemas.microsoft.com/office/word/2010/wordprocessingShape" mc:Ignorable="w14 w15 w16se w16cid w16 w16cex w16sdtdh wp14">
+<w:hdr xmlns:wpc="http://schemas.microsoft.com/office/word/2010/wordprocessingCanvas" xmlns:cx="http://schemas.microsoft.com/office/drawing/2014/chartex" xmlns:cx1="http://schemas.microsoft.com/office/drawing/2015/9/8/chartex" xmlns:cx2="http://schemas.microsoft.com/office/drawing/2015/10/21/chartex" xmlns:cx3="http://schemas.microsoft.com/office/drawing/2016/5/9/chartex" xmlns:cx4="http://schemas.microsoft.com/office/drawing/2016/5/10/chartex" xmlns:cx5="http://schemas.microsoft.com/office/drawing/2016/5/11/chartex" xmlns:cx6="http://schemas.microsoft.com/office/drawing/2016/5/12/chartex" xmlns:cx7="http://schemas.microsoft.com/office/drawing/2016/5/13/chartex" xmlns:cx8="http://schemas.microsoft.com/office/drawing/2016/5/14/chartex" xmlns:mc="http://schemas.openxmlformats.org/markup-compatibility/2006" xmlns:aink="http://schemas.microsoft.com/office/drawing/2016/ink" xmlns:am3d="http://schemas.microsoft.com/office/drawing/2017/model3d" xmlns:o="urn:schemas-microsoft-com:office:office" xmlns:oel="http://schemas.microsoft.com/office/2019/extlst" xmlns:r="http://schemas.openxmlformats.org/officeDocument/2006/relationships" xmlns:m="http://schemas.openxmlformats.org/officeDocument/2006/math" xmlns:v="urn:schemas-microsoft-com:vml" xmlns:wp14="http://schemas.microsoft.com/office/word/2010/wordprocessingDrawing" xmlns:wp="http://schemas.openxmlformats.org/drawingml/2006/wordprocessingDrawing" xmlns:w10="urn:schemas-microsoft-com:office:word" xmlns:w="http://schemas.openxmlformats.org/wordprocessingml/2006/main" xmlns:w14="http://schemas.microsoft.com/office/word/2010/wordml" xmlns:w15="http://schemas.microsoft.com/office/word/2012/wordml" xmlns:w16cex="http://schemas.microsoft.com/office/word/2018/wordml/cex" xmlns:w16cid="http://schemas.microsoft.com/office/word/2016/wordml/cid" xmlns:w16="http://schemas.microsoft.com/office/word/2018/wordml" xmlns:w16du="http://schemas.microsoft.com/office/word/2023/wordml/word16du" xmlns:w16sdtdh="http://schemas.microsoft.com/office/word/2020/wordml/sdtdatahash" xmlns:w16sdtfl="http://schemas.microsoft.com/office/word/2024/wordml/sdtformatlock" xmlns:w16se="http://schemas.microsoft.com/office/word/2015/wordml/symex" xmlns:wpg="http://schemas.microsoft.com/office/word/2010/wordprocessingGroup" xmlns:wpi="http://schemas.microsoft.com/office/word/2010/wordprocessingInk" xmlns:wne="http://schemas.microsoft.com/office/word/2006/wordml" xmlns:wps="http://schemas.microsoft.com/office/word/2010/wordprocessingShape" mc:Ignorable="w14 w15 w16se w16cid w16 w16cex w16sdtdh w16sdtfl w16du wp14">
   <w:p>
     <w:pPr>
       <w:pStyle w:val="Header"/>
@@ -16108,7 +16017,7 @@
 </file>
 
 <file path=word/numbering.xml><?xml version="1.0" encoding="utf-8"?>
-<w:numbering xmlns:wpc="http://schemas.microsoft.com/office/word/2010/wordprocessingCanvas" xmlns:cx="http://schemas.microsoft.com/office/drawing/2014/chartex" xmlns:cx1="http://schemas.microsoft.com/office/drawing/2015/9/8/chartex" xmlns:cx2="http://schemas.microsoft.com/office/drawing/2015/10/21/chartex" xmlns:cx3="http://schemas.microsoft.com/office/drawing/2016/5/9/chartex" xmlns:cx4="http://schemas.microsoft.com/office/drawing/2016/5/10/chartex" xmlns:cx5="http://schemas.microsoft.com/office/drawing/2016/5/11/chartex" xmlns:cx6="http://schemas.microsoft.com/office/drawing/2016/5/12/chartex" xmlns:cx7="http://schemas.microsoft.com/office/drawing/2016/5/13/chartex" xmlns:cx8="http://schemas.microsoft.com/office/drawing/2016/5/14/chartex" xmlns:mc="http://schemas.openxmlformats.org/markup-compatibility/2006" xmlns:aink="http://schemas.microsoft.com/office/drawing/2016/ink" xmlns:am3d="http://schemas.microsoft.com/office/drawing/2017/model3d" xmlns:o="urn:schemas-microsoft-com:office:office" xmlns:oel="http://schemas.microsoft.com/office/2019/extlst" xmlns:r="http://schemas.openxmlformats.org/officeDocument/2006/relationships" xmlns:m="http://schemas.openxmlformats.org/officeDocument/2006/math" xmlns:v="urn:schemas-microsoft-com:vml" xmlns:wp14="http://schemas.microsoft.com/office/word/2010/wordprocessingDrawing" xmlns:wp="http://schemas.openxmlformats.org/drawingml/2006/wordprocessingDrawing" xmlns:w10="urn:schemas-microsoft-com:office:word" xmlns:w="http://schemas.openxmlformats.org/wordprocessingml/2006/main" xmlns:w14="http://schemas.microsoft.com/office/word/2010/wordml" xmlns:w15="http://schemas.microsoft.com/office/word/2012/wordml" xmlns:w16cex="http://schemas.microsoft.com/office/word/2018/wordml/cex" xmlns:w16cid="http://schemas.microsoft.com/office/word/2016/wordml/cid" xmlns:w16="http://schemas.microsoft.com/office/word/2018/wordml" xmlns:w16sdtdh="http://schemas.microsoft.com/office/word/2020/wordml/sdtdatahash" xmlns:w16se="http://schemas.microsoft.com/office/word/2015/wordml/symex" xmlns:wpg="http://schemas.microsoft.com/office/word/2010/wordprocessingGroup" xmlns:wpi="http://schemas.microsoft.com/office/word/2010/wordprocessingInk" xmlns:wne="http://schemas.microsoft.com/office/word/2006/wordml" xmlns:wps="http://schemas.microsoft.com/office/word/2010/wordprocessingShape" mc:Ignorable="w14 w15 w16se w16cid w16 w16cex w16sdtdh wp14">
+<w:numbering xmlns:wpc="http://schemas.microsoft.com/office/word/2010/wordprocessingCanvas" xmlns:cx="http://schemas.microsoft.com/office/drawing/2014/chartex" xmlns:cx1="http://schemas.microsoft.com/office/drawing/2015/9/8/chartex" xmlns:cx2="http://schemas.microsoft.com/office/drawing/2015/10/21/chartex" xmlns:cx3="http://schemas.microsoft.com/office/drawing/2016/5/9/chartex" xmlns:cx4="http://schemas.microsoft.com/office/drawing/2016/5/10/chartex" xmlns:cx5="http://schemas.microsoft.com/office/drawing/2016/5/11/chartex" xmlns:cx6="http://schemas.microsoft.com/office/drawing/2016/5/12/chartex" xmlns:cx7="http://schemas.microsoft.com/office/drawing/2016/5/13/chartex" xmlns:cx8="http://schemas.microsoft.com/office/drawing/2016/5/14/chartex" xmlns:mc="http://schemas.openxmlformats.org/markup-compatibility/2006" xmlns:aink="http://schemas.microsoft.com/office/drawing/2016/ink" xmlns:am3d="http://schemas.microsoft.com/office/drawing/2017/model3d" xmlns:o="urn:schemas-microsoft-com:office:office" xmlns:oel="http://schemas.microsoft.com/office/2019/extlst" xmlns:r="http://schemas.openxmlformats.org/officeDocument/2006/relationships" xmlns:m="http://schemas.openxmlformats.org/officeDocument/2006/math" xmlns:v="urn:schemas-microsoft-com:vml" xmlns:wp14="http://schemas.microsoft.com/office/word/2010/wordprocessingDrawing" xmlns:wp="http://schemas.openxmlformats.org/drawingml/2006/wordprocessingDrawing" xmlns:w10="urn:schemas-microsoft-com:office:word" xmlns:w="http://schemas.openxmlformats.org/wordprocessingml/2006/main" xmlns:w14="http://schemas.microsoft.com/office/word/2010/wordml" xmlns:w15="http://schemas.microsoft.com/office/word/2012/wordml" xmlns:w16cex="http://schemas.microsoft.com/office/word/2018/wordml/cex" xmlns:w16cid="http://schemas.microsoft.com/office/word/2016/wordml/cid" xmlns:w16="http://schemas.microsoft.com/office/word/2018/wordml" xmlns:w16du="http://schemas.microsoft.com/office/word/2023/wordml/word16du" xmlns:w16sdtdh="http://schemas.microsoft.com/office/word/2020/wordml/sdtdatahash" xmlns:w16sdtfl="http://schemas.microsoft.com/office/word/2024/wordml/sdtformatlock" xmlns:w16se="http://schemas.microsoft.com/office/word/2015/wordml/symex" xmlns:wpg="http://schemas.microsoft.com/office/word/2010/wordprocessingGroup" xmlns:wpi="http://schemas.microsoft.com/office/word/2010/wordprocessingInk" xmlns:wne="http://schemas.microsoft.com/office/word/2006/wordml" xmlns:wps="http://schemas.microsoft.com/office/word/2010/wordprocessingShape" mc:Ignorable="w14 w15 w16se w16cid w16 w16cex w16sdtdh w16sdtfl w16du wp14">
   <w:abstractNum w:abstractNumId="0" w15:restartNumberingAfterBreak="0">
     <w:nsid w:val="251C58A6"/>
     <w:multiLevelType w:val="hybridMultilevel"/>
@@ -16529,7 +16438,7 @@
 </file>
 
 <file path=word/styles.xml><?xml version="1.0" encoding="utf-8"?>
-<w:styles xmlns:mc="http://schemas.openxmlformats.org/markup-compatibility/2006" xmlns:r="http://schemas.openxmlformats.org/officeDocument/2006/relationships" xmlns:w="http://schemas.openxmlformats.org/wordprocessingml/2006/main" xmlns:w14="http://schemas.microsoft.com/office/word/2010/wordml" xmlns:w15="http://schemas.microsoft.com/office/word/2012/wordml" xmlns:w16cex="http://schemas.microsoft.com/office/word/2018/wordml/cex" xmlns:w16cid="http://schemas.microsoft.com/office/word/2016/wordml/cid" xmlns:w16="http://schemas.microsoft.com/office/word/2018/wordml" xmlns:w16sdtdh="http://schemas.microsoft.com/office/word/2020/wordml/sdtdatahash" xmlns:w16se="http://schemas.microsoft.com/office/word/2015/wordml/symex" mc:Ignorable="w14 w15 w16se w16cid w16 w16cex w16sdtdh">
+<w:styles xmlns:mc="http://schemas.openxmlformats.org/markup-compatibility/2006" xmlns:r="http://schemas.openxmlformats.org/officeDocument/2006/relationships" xmlns:w="http://schemas.openxmlformats.org/wordprocessingml/2006/main" xmlns:w14="http://schemas.microsoft.com/office/word/2010/wordml" xmlns:w15="http://schemas.microsoft.com/office/word/2012/wordml" xmlns:w16cex="http://schemas.microsoft.com/office/word/2018/wordml/cex" xmlns:w16cid="http://schemas.microsoft.com/office/word/2016/wordml/cid" xmlns:w16="http://schemas.microsoft.com/office/word/2018/wordml" xmlns:w16du="http://schemas.microsoft.com/office/word/2023/wordml/word16du" xmlns:w16sdtdh="http://schemas.microsoft.com/office/word/2020/wordml/sdtdatahash" xmlns:w16sdtfl="http://schemas.microsoft.com/office/word/2024/wordml/sdtformatlock" xmlns:w16se="http://schemas.microsoft.com/office/word/2015/wordml/symex" mc:Ignorable="w14 w15 w16se w16cid w16 w16cex w16sdtdh w16sdtfl w16du">
   <w:docDefaults>
     <w:rPrDefault>
       <w:rPr>
@@ -17594,6 +17503,10 @@
 </file>
 
 <file path=customXml/item1.xml><?xml version="1.0" encoding="utf-8"?>
+<b:Sources xmlns:b="http://schemas.openxmlformats.org/officeDocument/2006/bibliography" xmlns="http://schemas.openxmlformats.org/officeDocument/2006/bibliography" SelectedStyle="\APASixthEditionOfficeOnline.xsl" StyleName="APA" Version="6"/>
+</file>
+
+<file path=customXml/item2.xml><?xml version="1.0" encoding="utf-8"?>
 <p:properties xmlns:p="http://schemas.microsoft.com/office/2006/metadata/properties" xmlns:xsi="http://www.w3.org/2001/XMLSchema-instance" xmlns:pc="http://schemas.microsoft.com/office/infopath/2007/PartnerControls">
   <documentManagement>
     <_ip_UnifiedCompliancePolicyUIAction xmlns="http://schemas.microsoft.com/sharepoint/v3" xsi:nil="true"/>
@@ -17602,11 +17515,16 @@
 </p:properties>
 </file>
 
-<file path=customXml/item2.xml><?xml version="1.0" encoding="utf-8"?>
-<b:Sources xmlns:b="http://schemas.openxmlformats.org/officeDocument/2006/bibliography" xmlns="http://schemas.openxmlformats.org/officeDocument/2006/bibliography" SelectedStyle="\APASixthEditionOfficeOnline.xsl" StyleName="APA" Version="6"/>
+<file path=customXml/item3.xml><?xml version="1.0" encoding="utf-8"?>
+<?mso-contentType ?>
+<FormTemplates xmlns="http://schemas.microsoft.com/sharepoint/v3/contenttype/forms">
+  <Display>DocumentLibraryForm</Display>
+  <Edit>DocumentLibraryForm</Edit>
+  <New>DocumentLibraryForm</New>
+</FormTemplates>
 </file>
 
-<file path=customXml/item3.xml><?xml version="1.0" encoding="utf-8"?>
+<file path=customXml/item4.xml><?xml version="1.0" encoding="utf-8"?>
 <ct:contentTypeSchema xmlns:ct="http://schemas.microsoft.com/office/2006/metadata/contentType" xmlns:ma="http://schemas.microsoft.com/office/2006/metadata/properties/metaAttributes" ct:_="" ma:_="" ma:contentTypeName="Document" ma:contentTypeID="0x010100AFC248B16D14F1459EBA686C000D17AE" ma:contentTypeVersion="10" ma:contentTypeDescription="Create a new document." ma:contentTypeScope="" ma:versionID="d6d9a26044a12a0f4740ed33fe193919">
   <xsd:schema xmlns:xsd="http://www.w3.org/2001/XMLSchema" xmlns:xs="http://www.w3.org/2001/XMLSchema" xmlns:p="http://schemas.microsoft.com/office/2006/metadata/properties" xmlns:ns1="http://schemas.microsoft.com/sharepoint/v3" xmlns:ns2="5b35bb6a-c2c2-4eeb-8505-81c13727d412" xmlns:ns3="63066ca8-5bed-4fd9-b0cd-2c1ae97162e7" targetNamespace="http://schemas.microsoft.com/office/2006/metadata/properties" ma:root="true" ma:fieldsID="ffa796ecebb1ae6fbc19f96bf1f1cb8c" ns1:_="" ns2:_="" ns3:_="">
     <xsd:import namespace="http://schemas.microsoft.com/sharepoint/v3"/>
@@ -17812,16 +17730,15 @@
 </ct:contentTypeSchema>
 </file>
 
-<file path=customXml/item4.xml><?xml version="1.0" encoding="utf-8"?>
-<?mso-contentType ?>
-<FormTemplates xmlns="http://schemas.microsoft.com/sharepoint/v3/contenttype/forms">
-  <Display>DocumentLibraryForm</Display>
-  <Edit>DocumentLibraryForm</Edit>
-  <New>DocumentLibraryForm</New>
-</FormTemplates>
+<file path=customXml/itemProps1.xml><?xml version="1.0" encoding="utf-8"?>
+<ds:datastoreItem xmlns:ds="http://schemas.openxmlformats.org/officeDocument/2006/customXml" ds:itemID="{88508FC8-0BFE-425C-B3CE-2F86D357CD93}">
+  <ds:schemaRefs>
+    <ds:schemaRef ds:uri="http://schemas.openxmlformats.org/officeDocument/2006/bibliography"/>
+  </ds:schemaRefs>
+</ds:datastoreItem>
 </file>
 
-<file path=customXml/itemProps1.xml><?xml version="1.0" encoding="utf-8"?>
+<file path=customXml/itemProps2.xml><?xml version="1.0" encoding="utf-8"?>
 <ds:datastoreItem xmlns:ds="http://schemas.openxmlformats.org/officeDocument/2006/customXml" ds:itemID="{39093287-75DE-458E-87CC-E04A4211CBB6}">
   <ds:schemaRefs>
     <ds:schemaRef ds:uri="http://schemas.microsoft.com/office/2006/metadata/properties"/>
@@ -17831,15 +17748,15 @@
 </ds:datastoreItem>
 </file>
 
-<file path=customXml/itemProps2.xml><?xml version="1.0" encoding="utf-8"?>
-<ds:datastoreItem xmlns:ds="http://schemas.openxmlformats.org/officeDocument/2006/customXml" ds:itemID="{88508FC8-0BFE-425C-B3CE-2F86D357CD93}">
+<file path=customXml/itemProps3.xml><?xml version="1.0" encoding="utf-8"?>
+<ds:datastoreItem xmlns:ds="http://schemas.openxmlformats.org/officeDocument/2006/customXml" ds:itemID="{9123DD6E-1D94-4BE0-805C-32A6AD48BB5E}">
   <ds:schemaRefs>
-    <ds:schemaRef ds:uri="http://schemas.openxmlformats.org/officeDocument/2006/bibliography"/>
+    <ds:schemaRef ds:uri="http://schemas.microsoft.com/sharepoint/v3/contenttype/forms"/>
   </ds:schemaRefs>
 </ds:datastoreItem>
 </file>
 
-<file path=customXml/itemProps3.xml><?xml version="1.0" encoding="utf-8"?>
+<file path=customXml/itemProps4.xml><?xml version="1.0" encoding="utf-8"?>
 <ds:datastoreItem xmlns:ds="http://schemas.openxmlformats.org/officeDocument/2006/customXml" ds:itemID="{7FC4E147-0BDD-4B3F-BEE8-76B82A7EEA80}">
   <ds:schemaRefs>
     <ds:schemaRef ds:uri="http://schemas.microsoft.com/office/2006/metadata/contentType"/>
@@ -17857,12 +17774,4 @@
     <ds:schemaRef ds:uri="http://schemas.microsoft.com/internal/obd"/>
   </ds:schemaRefs>
 </ds:datastoreItem>
-</file>
-
-<file path=customXml/itemProps4.xml><?xml version="1.0" encoding="utf-8"?>
-<ds:datastoreItem xmlns:ds="http://schemas.openxmlformats.org/officeDocument/2006/customXml" ds:itemID="{9123DD6E-1D94-4BE0-805C-32A6AD48BB5E}">
-  <ds:schemaRefs>
-    <ds:schemaRef ds:uri="http://schemas.microsoft.com/sharepoint/v3/contenttype/forms"/>
-  </ds:schemaRefs>
-</ds:datastoreItem>
 </file>
</xml_diff>